<commit_message>
changed table style, hide borders
</commit_message>
<xml_diff>
--- a/app/documents/templates/report_template_transition.docx
+++ b/app/documents/templates/report_template_transition.docx
@@ -561,18 +561,27 @@
     <w:tbl>
       <w:tblPr>
         <w:tblStyle w:val="TableGrid"/>
-        <w:tblW w:w="0" w:type="auto"/>
+        <w:tblW w:w="9606" w:type="dxa"/>
+        <w:tblInd w:w="-113" w:type="dxa"/>
+        <w:tblBorders>
+          <w:top w:val="none" w:sz="0" w:space="0" w:color="auto"/>
+          <w:left w:val="none" w:sz="0" w:space="0" w:color="auto"/>
+          <w:bottom w:val="none" w:sz="0" w:space="0" w:color="auto"/>
+          <w:right w:val="none" w:sz="0" w:space="0" w:color="auto"/>
+          <w:insideH w:val="none" w:sz="0" w:space="0" w:color="auto"/>
+          <w:insideV w:val="none" w:sz="0" w:space="0" w:color="auto"/>
+        </w:tblBorders>
         <w:tblLook w:val="04A0" w:firstRow="1" w:lastRow="0" w:firstColumn="1" w:lastColumn="0" w:noHBand="0" w:noVBand="1"/>
       </w:tblPr>
       <w:tblGrid>
-        <w:gridCol w:w="3135"/>
+        <w:gridCol w:w="3277"/>
         <w:gridCol w:w="3107"/>
-        <w:gridCol w:w="3108"/>
+        <w:gridCol w:w="3222"/>
       </w:tblGrid>
       <w:tr>
         <w:tc>
           <w:tcPr>
-            <w:tcW w:w="3135" w:type="dxa"/>
+            <w:tcW w:w="3277" w:type="dxa"/>
           </w:tcPr>
           <w:p>
             <w:pPr>
@@ -622,7 +631,7 @@
         </w:tc>
         <w:tc>
           <w:tcPr>
-            <w:tcW w:w="3108" w:type="dxa"/>
+            <w:tcW w:w="3222" w:type="dxa"/>
           </w:tcPr>
           <w:p>
             <w:pPr>
@@ -649,7 +658,7 @@
       <w:tr>
         <w:tc>
           <w:tcPr>
-            <w:tcW w:w="3135" w:type="dxa"/>
+            <w:tcW w:w="3277" w:type="dxa"/>
           </w:tcPr>
           <w:p>
             <w:pPr>
@@ -721,7 +730,7 @@
         </w:tc>
         <w:tc>
           <w:tcPr>
-            <w:tcW w:w="3108" w:type="dxa"/>
+            <w:tcW w:w="3222" w:type="dxa"/>
           </w:tcPr>
           <w:p>
             <w:pPr>
@@ -738,7 +747,7 @@
       <w:tr>
         <w:tc>
           <w:tcPr>
-            <w:tcW w:w="3135" w:type="dxa"/>
+            <w:tcW w:w="3277" w:type="dxa"/>
           </w:tcPr>
           <w:p>
             <w:pPr>
@@ -852,7 +861,7 @@
         </w:tc>
         <w:tc>
           <w:tcPr>
-            <w:tcW w:w="3108" w:type="dxa"/>
+            <w:tcW w:w="3222" w:type="dxa"/>
           </w:tcPr>
           <w:p>
             <w:pPr>
@@ -911,7 +920,7 @@
       <w:tr>
         <w:tc>
           <w:tcPr>
-            <w:tcW w:w="3135" w:type="dxa"/>
+            <w:tcW w:w="3277" w:type="dxa"/>
           </w:tcPr>
           <w:p>
             <w:pPr>
@@ -983,7 +992,7 @@
         </w:tc>
         <w:tc>
           <w:tcPr>
-            <w:tcW w:w="3108" w:type="dxa"/>
+            <w:tcW w:w="3222" w:type="dxa"/>
           </w:tcPr>
           <w:p>
             <w:pPr>

</xml_diff>

<commit_message>
moved assignment_date to volunteer block
</commit_message>
<xml_diff>
--- a/app/documents/templates/report_template_transition.docx
+++ b/app/documents/templates/report_template_transition.docx
@@ -2285,7 +2285,23 @@
                 <w:sz w:val="24"/>
                 <w:szCs w:val="24"/>
               </w:rPr>
-              <w:instrText xml:space="preserve"> MERGEFIELD =casa_case.assignment_date \* MERGEFORMAT </w:instrText>
+              <w:instrText xml:space="preserve"> MERGEFIELD =</w:instrText>
+            </w:r>
+            <w:r>
+              <w:rPr>
+                <w:rFonts w:ascii="Times New Roman" w:hAnsi="Times New Roman" w:cs="Times New Roman"/>
+                <w:sz w:val="24"/>
+                <w:szCs w:val="24"/>
+              </w:rPr>
+              <w:instrText>volunteer</w:instrText>
+            </w:r>
+            <w:r>
+              <w:rPr>
+                <w:rFonts w:ascii="Times New Roman" w:hAnsi="Times New Roman" w:cs="Times New Roman"/>
+                <w:sz w:val="24"/>
+                <w:szCs w:val="24"/>
+              </w:rPr>
+              <w:instrText xml:space="preserve">.assignment_date \* MERGEFORMAT </w:instrText>
             </w:r>
             <w:r>
               <w:rPr>
@@ -2302,7 +2318,7 @@
                 <w:sz w:val="24"/>
                 <w:szCs w:val="24"/>
               </w:rPr>
-              <w:t>«=casa_case.assignment_date»</w:t>
+              <w:t>«=volunteer.assignment_date»</w:t>
             </w:r>
             <w:r>
               <w:rPr>

</xml_diff>